<commit_message>
link para SSL free
</commit_message>
<xml_diff>
--- a/Cabral_API.docx
+++ b/Cabral_API.docx
@@ -549,6 +549,34 @@
           <w:lang w:val="pt-BR"/>
         </w:rPr>
         <w:t>, epochconverter.com</w:t>
+      </w:r>
+    </w:p>
+    <w:p>
+      <w:pPr>
+        <w:rPr>
+          <w:lang w:val="pt-BR"/>
+        </w:rPr>
+      </w:pPr>
+      <w:r>
+        <w:rPr>
+          <w:lang w:val="pt-BR"/>
+        </w:rPr>
+        <w:t xml:space="preserve">Https : </w:t>
+      </w:r>
+      <w:hyperlink r:id="rId5" w:history="1">
+        <w:r>
+          <w:rPr>
+            <w:rStyle w:val="Hyperlink"/>
+            <w:lang w:val="pt-BR"/>
+          </w:rPr>
+          <w:t>https://letsencrypt.org/</w:t>
+        </w:r>
+      </w:hyperlink>
+      <w:r>
+        <w:rPr>
+          <w:lang w:val="pt-BR"/>
+        </w:rPr>
+        <w:t xml:space="preserve"> (para transação financeira usar https)</w:t>
       </w:r>
       <w:bookmarkStart w:id="0" w:name="_GoBack"/>
       <w:bookmarkEnd w:id="0"/>
@@ -1092,6 +1120,17 @@
       <w:contextualSpacing/>
     </w:pPr>
   </w:style>
+  <w:style w:type="character" w:styleId="Hyperlink">
+    <w:name w:val="Hyperlink"/>
+    <w:basedOn w:val="DefaultParagraphFont"/>
+    <w:uiPriority w:val="99"/>
+    <w:unhideWhenUsed/>
+    <w:rsid w:val="003024B5"/>
+    <w:rPr>
+      <w:color w:val="0563C1" w:themeColor="hyperlink"/>
+      <w:u w:val="single"/>
+    </w:rPr>
+  </w:style>
 </w:styles>
 </file>
 

</xml_diff>